<commit_message>
Berechnungen und Daten.docx wurde verbessert
</commit_message>
<xml_diff>
--- a/Entwurf/Berechnungen und Daten.docx
+++ b/Entwurf/Berechnungen und Daten.docx
@@ -75,7 +75,13 @@
           </w:p>
           <w:p>
             <w:r>
-              <w:t>Die Formel lauten:</w:t>
+              <w:t>Die Formel</w:t>
+            </w:r>
+            <w:r>
+              <w:t>n</w:t>
+            </w:r>
+            <w:r>
+              <w:t xml:space="preserve"> lauten:</w:t>
             </w:r>
           </w:p>
           <w:p>
@@ -294,8 +300,30 @@
             </w:r>
           </w:p>
           <w:p>
+            <w:pPr>
+              <w:rPr>
+                <w:b/>
+              </w:rPr>
+            </w:pPr>
             <w:r>
               <w:t>Sitze der Partei = MAX(Vorläufige Sitzanzahl, Direktmandate)</w:t>
+            </w:r>
+            <w:r>
+              <w:t xml:space="preserve"> =&gt; </w:t>
+            </w:r>
+            <w:r>
+              <w:rPr>
+                <w:b/>
+              </w:rPr>
+              <w:t>vorläufige Mindestsitzan</w:t>
+            </w:r>
+            <w:bookmarkStart w:id="0" w:name="_GoBack"/>
+            <w:bookmarkEnd w:id="0"/>
+            <w:r>
+              <w:rPr>
+                <w:b/>
+              </w:rPr>
+              <w:t>zahl</w:t>
             </w:r>
           </w:p>
         </w:tc>
@@ -430,8 +458,6 @@
       <w:r>
         <w:t>haben.</w:t>
       </w:r>
-      <w:bookmarkStart w:id="0" w:name="_GoBack"/>
-      <w:bookmarkEnd w:id="0"/>
     </w:p>
     <w:sectPr>
       <w:pgSz w:w="11906" w:h="16838"/>

</xml_diff>